<commit_message>
Defensa - errores arreglados para defensa
</commit_message>
<xml_diff>
--- a/Documentacion.docx
+++ b/Documentacion.docx
@@ -2971,6 +2971,7 @@
       <w:r>
         <w:rPr>
           <w:rFonts w:ascii="Abadi" w:hAnsi="Abadi"/>
+          <w:noProof/>
           <w:sz w:val="28"/>
           <w:szCs w:val="28"/>
         </w:rPr>
@@ -3252,6 +3253,826 @@
     </w:p>
     <w:p>
       <w:pPr>
+        <w:ind w:firstLine="567"/>
+        <w:jc w:val="both"/>
+        <w:rPr>
+          <w:rFonts w:ascii="Calibri" w:eastAsia="Calibri" w:hAnsi="Calibri" w:cs="Calibri"/>
+          <w:sz w:val="28"/>
+          <w:lang w:eastAsia="es-ES"/>
+        </w:rPr>
+      </w:pPr>
+      <w:r>
+        <w:rPr>
+          <w:rFonts w:ascii="Calibri" w:eastAsia="Calibri" w:hAnsi="Calibri" w:cs="Calibri"/>
+          <w:sz w:val="28"/>
+          <w:lang w:eastAsia="es-ES"/>
+        </w:rPr>
+        <w:t>Ambos algoritmos coinciden en que antes del inicio de cada fase se reinicia la variable numTrama y se pone el c</w:t>
+      </w:r>
+      <w:bookmarkStart w:id="5" w:name="_GoBack"/>
+      <w:bookmarkEnd w:id="5"/>
+      <w:r>
+        <w:rPr>
+          <w:rFonts w:ascii="Calibri" w:eastAsia="Calibri" w:hAnsi="Calibri" w:cs="Calibri"/>
+          <w:sz w:val="28"/>
+          <w:lang w:eastAsia="es-ES"/>
+        </w:rPr>
+        <w:t>olor correspondiente de la fase en la que se encuentra.</w:t>
+      </w:r>
+    </w:p>
+    <w:p>
+      <w:pPr>
+        <w:jc w:val="both"/>
+        <w:rPr>
+          <w:rFonts w:ascii="Calibri" w:eastAsia="Calibri" w:hAnsi="Calibri" w:cs="Calibri"/>
+          <w:sz w:val="28"/>
+          <w:lang w:eastAsia="es-ES"/>
+        </w:rPr>
+      </w:pPr>
+      <w:r>
+        <w:rPr>
+          <w:rFonts w:ascii="Calibri" w:eastAsia="Calibri" w:hAnsi="Calibri" w:cs="Calibri"/>
+          <w:b/>
+          <w:sz w:val="28"/>
+          <w:lang w:eastAsia="es-ES"/>
+        </w:rPr>
+        <w:t>ALGORITMO DE SONDEO</w:t>
+      </w:r>
+      <w:r>
+        <w:rPr>
+          <w:rFonts w:ascii="Calibri" w:eastAsia="Calibri" w:hAnsi="Calibri" w:cs="Calibri"/>
+          <w:sz w:val="28"/>
+          <w:lang w:eastAsia="es-ES"/>
+        </w:rPr>
+        <w:t>: el algoritmo se divide según la estación en la que nos encontremos: maestra o esclava.</w:t>
+      </w:r>
+    </w:p>
+    <w:p>
+      <w:pPr>
+        <w:jc w:val="both"/>
+        <w:rPr>
+          <w:rFonts w:ascii="Calibri" w:eastAsia="Calibri" w:hAnsi="Calibri" w:cs="Calibri"/>
+          <w:sz w:val="28"/>
+          <w:lang w:eastAsia="es-ES"/>
+        </w:rPr>
+      </w:pPr>
+      <w:r>
+        <w:rPr>
+          <w:rFonts w:ascii="Calibri" w:eastAsia="Calibri" w:hAnsi="Calibri" w:cs="Calibri"/>
+          <w:sz w:val="28"/>
+          <w:lang w:eastAsia="es-ES"/>
+        </w:rPr>
+        <w:t>- Estación maestra: se llama a los métodos faseEstablecimiento,</w:t>
+      </w:r>
+      <w:r>
+        <w:rPr>
+          <w:rFonts w:ascii="Calibri" w:eastAsia="Calibri" w:hAnsi="Calibri" w:cs="Calibri"/>
+          <w:sz w:val="28"/>
+          <w:lang w:eastAsia="es-ES"/>
+        </w:rPr>
+        <w:t xml:space="preserve"> </w:t>
+      </w:r>
+      <w:r>
+        <w:rPr>
+          <w:rFonts w:ascii="Calibri" w:eastAsia="Calibri" w:hAnsi="Calibri" w:cs="Calibri"/>
+          <w:sz w:val="28"/>
+          <w:lang w:eastAsia="es-ES"/>
+        </w:rPr>
+        <w:t>faseTransferenciaRecibo y aceptarCierreComunicación:</w:t>
+      </w:r>
+    </w:p>
+    <w:p>
+      <w:pPr>
+        <w:jc w:val="both"/>
+        <w:rPr>
+          <w:rFonts w:ascii="Calibri" w:eastAsia="Calibri" w:hAnsi="Calibri" w:cs="Calibri"/>
+          <w:sz w:val="28"/>
+          <w:lang w:eastAsia="es-ES"/>
+        </w:rPr>
+      </w:pPr>
+      <w:r>
+        <w:rPr>
+          <w:rFonts w:ascii="Calibri" w:eastAsia="Calibri" w:hAnsi="Calibri" w:cs="Calibri"/>
+          <w:sz w:val="28"/>
+          <w:lang w:eastAsia="es-ES"/>
+        </w:rPr>
+        <w:t xml:space="preserve">- </w:t>
+      </w:r>
+      <w:r>
+        <w:rPr>
+          <w:rFonts w:ascii="Calibri" w:eastAsia="Calibri" w:hAnsi="Calibri" w:cs="Calibri"/>
+          <w:b/>
+          <w:sz w:val="28"/>
+          <w:lang w:eastAsia="es-ES"/>
+        </w:rPr>
+        <w:t>faseEstablecimiento</w:t>
+      </w:r>
+      <w:r>
+        <w:rPr>
+          <w:rFonts w:ascii="Calibri" w:eastAsia="Calibri" w:hAnsi="Calibri" w:cs="Calibri"/>
+          <w:sz w:val="28"/>
+          <w:lang w:eastAsia="es-ES"/>
+        </w:rPr>
+        <w:t>: envía una trama ENQ al esclavo para iniciar</w:t>
+      </w:r>
+      <w:r>
+        <w:rPr>
+          <w:rFonts w:ascii="Calibri" w:eastAsia="Calibri" w:hAnsi="Calibri" w:cs="Calibri"/>
+          <w:sz w:val="28"/>
+          <w:lang w:eastAsia="es-ES"/>
+        </w:rPr>
+        <w:t xml:space="preserve"> </w:t>
+      </w:r>
+      <w:r>
+        <w:rPr>
+          <w:rFonts w:ascii="Calibri" w:eastAsia="Calibri" w:hAnsi="Calibri" w:cs="Calibri"/>
+          <w:sz w:val="28"/>
+          <w:lang w:eastAsia="es-ES"/>
+        </w:rPr>
+        <w:t>la</w:t>
+      </w:r>
+      <w:r>
+        <w:rPr>
+          <w:rFonts w:ascii="Calibri" w:eastAsia="Calibri" w:hAnsi="Calibri" w:cs="Calibri"/>
+          <w:sz w:val="28"/>
+          <w:lang w:eastAsia="es-ES"/>
+        </w:rPr>
+        <w:t xml:space="preserve"> </w:t>
+      </w:r>
+      <w:r>
+        <w:rPr>
+          <w:rFonts w:ascii="Calibri" w:eastAsia="Calibri" w:hAnsi="Calibri" w:cs="Calibri"/>
+          <w:sz w:val="28"/>
+          <w:lang w:eastAsia="es-ES"/>
+        </w:rPr>
+        <w:t>comunicación y se queda esperando una trama ACK de</w:t>
+      </w:r>
+      <w:r>
+        <w:rPr>
+          <w:rFonts w:ascii="Calibri" w:eastAsia="Calibri" w:hAnsi="Calibri" w:cs="Calibri"/>
+          <w:sz w:val="28"/>
+          <w:lang w:eastAsia="es-ES"/>
+        </w:rPr>
+        <w:t xml:space="preserve"> </w:t>
+      </w:r>
+      <w:r>
+        <w:rPr>
+          <w:rFonts w:ascii="Calibri" w:eastAsia="Calibri" w:hAnsi="Calibri" w:cs="Calibri"/>
+          <w:sz w:val="28"/>
+          <w:lang w:eastAsia="es-ES"/>
+        </w:rPr>
+        <w:t>confirmación.</w:t>
+      </w:r>
+    </w:p>
+    <w:p>
+      <w:pPr>
+        <w:jc w:val="both"/>
+        <w:rPr>
+          <w:rFonts w:ascii="Calibri" w:eastAsia="Calibri" w:hAnsi="Calibri" w:cs="Calibri"/>
+          <w:sz w:val="28"/>
+          <w:lang w:eastAsia="es-ES"/>
+        </w:rPr>
+      </w:pPr>
+      <w:r>
+        <w:rPr>
+          <w:rFonts w:ascii="Calibri" w:eastAsia="Calibri" w:hAnsi="Calibri" w:cs="Calibri"/>
+          <w:sz w:val="28"/>
+          <w:lang w:eastAsia="es-ES"/>
+        </w:rPr>
+        <w:t xml:space="preserve">- </w:t>
+      </w:r>
+      <w:r>
+        <w:rPr>
+          <w:rFonts w:ascii="Calibri" w:eastAsia="Calibri" w:hAnsi="Calibri" w:cs="Calibri"/>
+          <w:b/>
+          <w:sz w:val="28"/>
+          <w:lang w:eastAsia="es-ES"/>
+        </w:rPr>
+        <w:t>faseTransferenciaRecibo</w:t>
+      </w:r>
+      <w:r>
+        <w:rPr>
+          <w:rFonts w:ascii="Calibri" w:eastAsia="Calibri" w:hAnsi="Calibri" w:cs="Calibri"/>
+          <w:sz w:val="28"/>
+          <w:lang w:eastAsia="es-ES"/>
+        </w:rPr>
+        <w:t xml:space="preserve">: mientras la variable booleana finTransferencia no esté a false, lo que indicaría que la fase de </w:t>
+      </w:r>
+      <w:r>
+        <w:rPr>
+          <w:rFonts w:ascii="Calibri" w:eastAsia="Calibri" w:hAnsi="Calibri" w:cs="Calibri"/>
+          <w:sz w:val="28"/>
+          <w:lang w:eastAsia="es-ES"/>
+        </w:rPr>
+        <w:tab/>
+        <w:t>transferencia ha acabado, se queda recibiendo tramas de datos. Una vez recibida la trama podría darse un problema, y es que el esclavo no haya podido abrir el fichero, por lo que habría enviado una</w:t>
+      </w:r>
+      <w:r>
+        <w:rPr>
+          <w:rFonts w:ascii="Calibri" w:eastAsia="Calibri" w:hAnsi="Calibri" w:cs="Calibri"/>
+          <w:sz w:val="28"/>
+          <w:lang w:eastAsia="es-ES"/>
+        </w:rPr>
+        <w:t xml:space="preserve"> </w:t>
+      </w:r>
+      <w:r>
+        <w:rPr>
+          <w:rFonts w:ascii="Calibri" w:eastAsia="Calibri" w:hAnsi="Calibri" w:cs="Calibri"/>
+          <w:sz w:val="28"/>
+          <w:lang w:eastAsia="es-ES"/>
+        </w:rPr>
+        <w:t>trama EOT inesperada. Si este es el caso, el método finalizaría. Si no es el caso, envía una trama de aceptación: ACK si ha recibido la trama correctamente y NACK si no es correcta. En caso de no ser correcta se quedaría esperando otra trama de datos, y envía la correspondiente aceptación.</w:t>
+      </w:r>
+    </w:p>
+    <w:p>
+      <w:pPr>
+        <w:jc w:val="both"/>
+        <w:rPr>
+          <w:rFonts w:ascii="Calibri" w:eastAsia="Calibri" w:hAnsi="Calibri" w:cs="Calibri"/>
+          <w:sz w:val="28"/>
+          <w:lang w:eastAsia="es-ES"/>
+        </w:rPr>
+      </w:pPr>
+      <w:r>
+        <w:rPr>
+          <w:rFonts w:ascii="Calibri" w:eastAsia="Calibri" w:hAnsi="Calibri" w:cs="Calibri"/>
+          <w:sz w:val="28"/>
+          <w:lang w:eastAsia="es-ES"/>
+        </w:rPr>
+        <w:t xml:space="preserve">- </w:t>
+      </w:r>
+      <w:r>
+        <w:rPr>
+          <w:rFonts w:ascii="Calibri" w:eastAsia="Calibri" w:hAnsi="Calibri" w:cs="Calibri"/>
+          <w:b/>
+          <w:sz w:val="28"/>
+          <w:lang w:eastAsia="es-ES"/>
+        </w:rPr>
+        <w:t>aceptarCierreComunicacion</w:t>
+      </w:r>
+      <w:r>
+        <w:rPr>
+          <w:rFonts w:ascii="Calibri" w:eastAsia="Calibri" w:hAnsi="Calibri" w:cs="Calibri"/>
+          <w:sz w:val="28"/>
+          <w:lang w:eastAsia="es-ES"/>
+        </w:rPr>
+        <w:t>: mientras la variable booleana cerrar no esté a true, lo que indicaría que el maestro ya ha aceptado cerrar la comunicación, se queda preguntando al usuario si desea cerrar la comunicación: si el usuario</w:t>
+      </w:r>
+      <w:r>
+        <w:rPr>
+          <w:rFonts w:ascii="Calibri" w:eastAsia="Calibri" w:hAnsi="Calibri" w:cs="Calibri"/>
+          <w:sz w:val="28"/>
+          <w:lang w:eastAsia="es-ES"/>
+        </w:rPr>
+        <w:t xml:space="preserve"> </w:t>
+      </w:r>
+      <w:r>
+        <w:rPr>
+          <w:rFonts w:ascii="Calibri" w:eastAsia="Calibri" w:hAnsi="Calibri" w:cs="Calibri"/>
+          <w:sz w:val="28"/>
+          <w:lang w:eastAsia="es-ES"/>
+        </w:rPr>
+        <w:t>responde 1 (Sí) se envía unatrama ACK al esclavo, se pone la variable cerrar a true para que se</w:t>
+      </w:r>
+      <w:r>
+        <w:rPr>
+          <w:rFonts w:ascii="Calibri" w:eastAsia="Calibri" w:hAnsi="Calibri" w:cs="Calibri"/>
+          <w:sz w:val="28"/>
+          <w:lang w:eastAsia="es-ES"/>
+        </w:rPr>
+        <w:t xml:space="preserve"> </w:t>
+      </w:r>
+      <w:r>
+        <w:rPr>
+          <w:rFonts w:ascii="Calibri" w:eastAsia="Calibri" w:hAnsi="Calibri" w:cs="Calibri"/>
+          <w:sz w:val="28"/>
+          <w:lang w:eastAsia="es-ES"/>
+        </w:rPr>
+        <w:t>acabe el bucle y se cierra la comunicación, si el usuario responde 2 (No) se envía una trama NACK.</w:t>
+      </w:r>
+    </w:p>
+    <w:p>
+      <w:pPr>
+        <w:jc w:val="both"/>
+        <w:rPr>
+          <w:rFonts w:ascii="Calibri" w:eastAsia="Calibri" w:hAnsi="Calibri" w:cs="Calibri"/>
+          <w:sz w:val="28"/>
+          <w:lang w:eastAsia="es-ES"/>
+        </w:rPr>
+      </w:pPr>
+      <w:r>
+        <w:rPr>
+          <w:rFonts w:ascii="Calibri" w:eastAsia="Calibri" w:hAnsi="Calibri" w:cs="Calibri"/>
+          <w:sz w:val="28"/>
+          <w:lang w:eastAsia="es-ES"/>
+        </w:rPr>
+        <w:t>- Estación esclava: se llama a los métodos faseEstablecimiento,</w:t>
+      </w:r>
+      <w:r>
+        <w:rPr>
+          <w:rFonts w:ascii="Calibri" w:eastAsia="Calibri" w:hAnsi="Calibri" w:cs="Calibri"/>
+          <w:sz w:val="28"/>
+          <w:lang w:eastAsia="es-ES"/>
+        </w:rPr>
+        <w:t xml:space="preserve"> </w:t>
+      </w:r>
+      <w:r>
+        <w:rPr>
+          <w:rFonts w:ascii="Calibri" w:eastAsia="Calibri" w:hAnsi="Calibri" w:cs="Calibri"/>
+          <w:sz w:val="28"/>
+          <w:lang w:eastAsia="es-ES"/>
+        </w:rPr>
+        <w:t>faseTransferenciaEnvio y, mientras la variable cerrar esté a false, al método</w:t>
+      </w:r>
+      <w:r>
+        <w:rPr>
+          <w:rFonts w:ascii="Calibri" w:eastAsia="Calibri" w:hAnsi="Calibri" w:cs="Calibri"/>
+          <w:sz w:val="28"/>
+          <w:lang w:eastAsia="es-ES"/>
+        </w:rPr>
+        <w:t xml:space="preserve"> </w:t>
+      </w:r>
+      <w:r>
+        <w:rPr>
+          <w:rFonts w:ascii="Calibri" w:eastAsia="Calibri" w:hAnsi="Calibri" w:cs="Calibri"/>
+          <w:sz w:val="28"/>
+          <w:lang w:eastAsia="es-ES"/>
+        </w:rPr>
+        <w:t>faseCierre:</w:t>
+      </w:r>
+    </w:p>
+    <w:p>
+      <w:pPr>
+        <w:jc w:val="both"/>
+        <w:rPr>
+          <w:rFonts w:ascii="Calibri" w:eastAsia="Calibri" w:hAnsi="Calibri" w:cs="Calibri"/>
+          <w:sz w:val="28"/>
+          <w:lang w:eastAsia="es-ES"/>
+        </w:rPr>
+      </w:pPr>
+      <w:r>
+        <w:rPr>
+          <w:rFonts w:ascii="Calibri" w:eastAsia="Calibri" w:hAnsi="Calibri" w:cs="Calibri"/>
+          <w:sz w:val="28"/>
+          <w:lang w:eastAsia="es-ES"/>
+        </w:rPr>
+        <w:t xml:space="preserve">- </w:t>
+      </w:r>
+      <w:r>
+        <w:rPr>
+          <w:rFonts w:ascii="Calibri" w:eastAsia="Calibri" w:hAnsi="Calibri" w:cs="Calibri"/>
+          <w:b/>
+          <w:sz w:val="28"/>
+          <w:lang w:eastAsia="es-ES"/>
+        </w:rPr>
+        <w:t>faseEstablecimiento</w:t>
+      </w:r>
+      <w:r>
+        <w:rPr>
+          <w:rFonts w:ascii="Calibri" w:eastAsia="Calibri" w:hAnsi="Calibri" w:cs="Calibri"/>
+          <w:sz w:val="28"/>
+          <w:lang w:eastAsia="es-ES"/>
+        </w:rPr>
+        <w:t xml:space="preserve">: se queda esperando la trama ENQ que tiene que mandarle el maestro para comenzar la comunicación y, </w:t>
+      </w:r>
+      <w:r>
+        <w:rPr>
+          <w:rFonts w:ascii="Calibri" w:eastAsia="Calibri" w:hAnsi="Calibri" w:cs="Calibri"/>
+          <w:sz w:val="28"/>
+          <w:lang w:eastAsia="es-ES"/>
+        </w:rPr>
+        <w:tab/>
+        <w:t>cuándo la recibe envía una trama de aceptación.</w:t>
+      </w:r>
+    </w:p>
+    <w:p>
+      <w:pPr>
+        <w:jc w:val="both"/>
+        <w:rPr>
+          <w:rFonts w:ascii="Calibri" w:eastAsia="Calibri" w:hAnsi="Calibri" w:cs="Calibri"/>
+          <w:sz w:val="28"/>
+          <w:lang w:eastAsia="es-ES"/>
+        </w:rPr>
+      </w:pPr>
+      <w:r>
+        <w:rPr>
+          <w:rFonts w:ascii="Calibri" w:eastAsia="Calibri" w:hAnsi="Calibri" w:cs="Calibri"/>
+          <w:sz w:val="28"/>
+          <w:lang w:eastAsia="es-ES"/>
+        </w:rPr>
+        <w:t xml:space="preserve">- </w:t>
+      </w:r>
+      <w:r>
+        <w:rPr>
+          <w:rFonts w:ascii="Calibri" w:eastAsia="Calibri" w:hAnsi="Calibri" w:cs="Calibri"/>
+          <w:b/>
+          <w:sz w:val="28"/>
+          <w:lang w:eastAsia="es-ES"/>
+        </w:rPr>
+        <w:t>faseTransferenciaEnvio</w:t>
+      </w:r>
+      <w:r>
+        <w:rPr>
+          <w:rFonts w:ascii="Calibri" w:eastAsia="Calibri" w:hAnsi="Calibri" w:cs="Calibri"/>
+          <w:sz w:val="28"/>
+          <w:lang w:eastAsia="es-ES"/>
+        </w:rPr>
+        <w:t xml:space="preserve">: intenta abrir el fichero de lectura y </w:t>
+      </w:r>
+      <w:r>
+        <w:rPr>
+          <w:rFonts w:ascii="Calibri" w:eastAsia="Calibri" w:hAnsi="Calibri" w:cs="Calibri"/>
+          <w:sz w:val="28"/>
+          <w:lang w:eastAsia="es-ES"/>
+        </w:rPr>
+        <w:tab/>
+        <w:t xml:space="preserve">pueden darse dos posibilidades: si no puede abrirlo acabaría ya la fase de transferencia y mostraría el error por pantalla, pero si consigue abrirlo, mientras que la variable finTransferencia esté a false, llamará a los métodos comprobarTecla, que guarda en una variable de la clase Funciones un valor en función de la tecla que se ha pulsado, y trocearFicheroProt, que lee 254 caracteres del fichero, crea la trama correspondiente </w:t>
+      </w:r>
+      <w:r>
+        <w:rPr>
+          <w:rFonts w:ascii="Calibri" w:eastAsia="Calibri" w:hAnsi="Calibri" w:cs="Calibri"/>
+          <w:sz w:val="28"/>
+          <w:lang w:eastAsia="es-ES"/>
+        </w:rPr>
+        <w:lastRenderedPageBreak/>
+        <w:t>y la envía, además de comprobar si se ha pulsado la tecla F7 e introducir el error si así ha sido. Después se queda esperando la trama de aceptación correspondiente y, si recibe una NACK, llama al método que retransmite la útlima trama de datos y espera una nueva trama de</w:t>
+      </w:r>
+      <w:r>
+        <w:rPr>
+          <w:rFonts w:ascii="Calibri" w:eastAsia="Calibri" w:hAnsi="Calibri" w:cs="Calibri"/>
+          <w:sz w:val="28"/>
+          <w:lang w:eastAsia="es-ES"/>
+        </w:rPr>
+        <w:t xml:space="preserve"> </w:t>
+      </w:r>
+      <w:r>
+        <w:rPr>
+          <w:rFonts w:ascii="Calibri" w:eastAsia="Calibri" w:hAnsi="Calibri" w:cs="Calibri"/>
+          <w:sz w:val="28"/>
+          <w:lang w:eastAsia="es-ES"/>
+        </w:rPr>
+        <w:t>aceptación. En esta fase se tiene en cuenta que el usuario pulse la tecla ESC, lo que provocaría que el método acabase antes de tiempo y no se enviase el fichero completo.</w:t>
+      </w:r>
+    </w:p>
+    <w:p>
+      <w:pPr>
+        <w:jc w:val="both"/>
+        <w:rPr>
+          <w:rFonts w:ascii="Calibri" w:eastAsia="Calibri" w:hAnsi="Calibri" w:cs="Calibri"/>
+          <w:sz w:val="28"/>
+          <w:lang w:eastAsia="es-ES"/>
+        </w:rPr>
+      </w:pPr>
+      <w:r>
+        <w:rPr>
+          <w:rFonts w:ascii="Calibri" w:eastAsia="Calibri" w:hAnsi="Calibri" w:cs="Calibri"/>
+          <w:sz w:val="28"/>
+          <w:lang w:eastAsia="es-ES"/>
+        </w:rPr>
+        <w:t xml:space="preserve">- </w:t>
+      </w:r>
+      <w:r>
+        <w:rPr>
+          <w:rFonts w:ascii="Calibri" w:eastAsia="Calibri" w:hAnsi="Calibri" w:cs="Calibri"/>
+          <w:b/>
+          <w:sz w:val="28"/>
+          <w:lang w:eastAsia="es-ES"/>
+        </w:rPr>
+        <w:t>faseCierre</w:t>
+      </w:r>
+      <w:r>
+        <w:rPr>
+          <w:rFonts w:ascii="Calibri" w:eastAsia="Calibri" w:hAnsi="Calibri" w:cs="Calibri"/>
+          <w:sz w:val="28"/>
+          <w:lang w:eastAsia="es-ES"/>
+        </w:rPr>
+        <w:t>: envía una trama EOT al maestro, y se queda esperando una respuesta.</w:t>
+      </w:r>
+    </w:p>
+    <w:p>
+      <w:pPr>
+        <w:jc w:val="both"/>
+        <w:rPr>
+          <w:rFonts w:ascii="Calibri" w:eastAsia="Calibri" w:hAnsi="Calibri" w:cs="Calibri"/>
+          <w:sz w:val="28"/>
+          <w:lang w:eastAsia="es-ES"/>
+        </w:rPr>
+      </w:pPr>
+      <w:r>
+        <w:rPr>
+          <w:rFonts w:ascii="Calibri" w:eastAsia="Calibri" w:hAnsi="Calibri" w:cs="Calibri"/>
+          <w:b/>
+          <w:sz w:val="28"/>
+          <w:lang w:eastAsia="es-ES"/>
+        </w:rPr>
+        <w:t>ALGORITMO DE SELECCIÓN</w:t>
+      </w:r>
+      <w:r>
+        <w:rPr>
+          <w:rFonts w:ascii="Calibri" w:eastAsia="Calibri" w:hAnsi="Calibri" w:cs="Calibri"/>
+          <w:sz w:val="28"/>
+          <w:lang w:eastAsia="es-ES"/>
+        </w:rPr>
+        <w:t>: el algoritmo se divide según la estación en la que nos encontremos: maestra o esclava.</w:t>
+      </w:r>
+    </w:p>
+    <w:p>
+      <w:pPr>
+        <w:jc w:val="both"/>
+        <w:rPr>
+          <w:rFonts w:ascii="Calibri" w:eastAsia="Calibri" w:hAnsi="Calibri" w:cs="Calibri"/>
+          <w:sz w:val="28"/>
+          <w:lang w:eastAsia="es-ES"/>
+        </w:rPr>
+      </w:pPr>
+      <w:r>
+        <w:rPr>
+          <w:rFonts w:ascii="Calibri" w:eastAsia="Calibri" w:hAnsi="Calibri" w:cs="Calibri"/>
+          <w:sz w:val="28"/>
+          <w:lang w:eastAsia="es-ES"/>
+        </w:rPr>
+        <w:t>- Estación maestra: se llama a los métodos faseEstablecimiento, faseTransferenciaEnvío y faseCierre:</w:t>
+      </w:r>
+    </w:p>
+    <w:p>
+      <w:pPr>
+        <w:jc w:val="both"/>
+        <w:rPr>
+          <w:rFonts w:ascii="Calibri" w:eastAsia="Calibri" w:hAnsi="Calibri" w:cs="Calibri"/>
+          <w:sz w:val="28"/>
+          <w:lang w:eastAsia="es-ES"/>
+        </w:rPr>
+      </w:pPr>
+      <w:r>
+        <w:rPr>
+          <w:rFonts w:ascii="Calibri" w:eastAsia="Calibri" w:hAnsi="Calibri" w:cs="Calibri"/>
+          <w:sz w:val="28"/>
+          <w:lang w:eastAsia="es-ES"/>
+        </w:rPr>
+        <w:t xml:space="preserve">- </w:t>
+      </w:r>
+      <w:r>
+        <w:rPr>
+          <w:rFonts w:ascii="Calibri" w:eastAsia="Calibri" w:hAnsi="Calibri" w:cs="Calibri"/>
+          <w:b/>
+          <w:sz w:val="28"/>
+          <w:lang w:eastAsia="es-ES"/>
+        </w:rPr>
+        <w:t>faseEstablecimiento</w:t>
+      </w:r>
+      <w:r>
+        <w:rPr>
+          <w:rFonts w:ascii="Calibri" w:eastAsia="Calibri" w:hAnsi="Calibri" w:cs="Calibri"/>
+          <w:sz w:val="28"/>
+          <w:lang w:eastAsia="es-ES"/>
+        </w:rPr>
+        <w:t>: envía una trama ENQ al esclavo para iniciar la comunicación y se queda esperando una trama ACK de confirmación.</w:t>
+      </w:r>
+    </w:p>
+    <w:p>
+      <w:pPr>
+        <w:jc w:val="both"/>
+        <w:rPr>
+          <w:rFonts w:ascii="Calibri" w:eastAsia="Calibri" w:hAnsi="Calibri" w:cs="Calibri"/>
+          <w:sz w:val="28"/>
+          <w:lang w:eastAsia="es-ES"/>
+        </w:rPr>
+      </w:pPr>
+      <w:r>
+        <w:rPr>
+          <w:rFonts w:ascii="Calibri" w:eastAsia="Calibri" w:hAnsi="Calibri" w:cs="Calibri"/>
+          <w:sz w:val="28"/>
+          <w:lang w:eastAsia="es-ES"/>
+        </w:rPr>
+        <w:t xml:space="preserve">- </w:t>
+      </w:r>
+      <w:r>
+        <w:rPr>
+          <w:rFonts w:ascii="Calibri" w:eastAsia="Calibri" w:hAnsi="Calibri" w:cs="Calibri"/>
+          <w:b/>
+          <w:sz w:val="28"/>
+          <w:lang w:eastAsia="es-ES"/>
+        </w:rPr>
+        <w:t>faseTransferenciaEnvio</w:t>
+      </w:r>
+      <w:r>
+        <w:rPr>
+          <w:rFonts w:ascii="Calibri" w:eastAsia="Calibri" w:hAnsi="Calibri" w:cs="Calibri"/>
+          <w:sz w:val="28"/>
+          <w:lang w:eastAsia="es-ES"/>
+        </w:rPr>
+        <w:t xml:space="preserve">: intenta abrir el fichero de lectura y </w:t>
+      </w:r>
+      <w:r>
+        <w:rPr>
+          <w:rFonts w:ascii="Calibri" w:eastAsia="Calibri" w:hAnsi="Calibri" w:cs="Calibri"/>
+          <w:sz w:val="28"/>
+          <w:lang w:eastAsia="es-ES"/>
+        </w:rPr>
+        <w:tab/>
+        <w:t>pueden darse dos posibilidades: si no puede abrirlo acabaría ya la fase de transferencia y mostraría el error por pantalla, pero si consigue abrirlo, mientras que la variable finTransferencia esté a</w:t>
+      </w:r>
+      <w:r>
+        <w:rPr>
+          <w:rFonts w:ascii="Calibri" w:eastAsia="Calibri" w:hAnsi="Calibri" w:cs="Calibri"/>
+          <w:sz w:val="28"/>
+          <w:lang w:eastAsia="es-ES"/>
+        </w:rPr>
+        <w:t xml:space="preserve"> </w:t>
+      </w:r>
+      <w:r>
+        <w:rPr>
+          <w:rFonts w:ascii="Calibri" w:eastAsia="Calibri" w:hAnsi="Calibri" w:cs="Calibri"/>
+          <w:sz w:val="28"/>
+          <w:lang w:eastAsia="es-ES"/>
+        </w:rPr>
+        <w:t>false, llamará a los métodos comprobarTecla, que guarda en una variable de la clase Funciones un valor en función de la tecla que se ha pulsado, y trocearFicheroProt, que lee 254 caracteres del fichero, crea la trama</w:t>
+      </w:r>
+      <w:r>
+        <w:rPr>
+          <w:rFonts w:ascii="Calibri" w:eastAsia="Calibri" w:hAnsi="Calibri" w:cs="Calibri"/>
+          <w:sz w:val="28"/>
+          <w:lang w:eastAsia="es-ES"/>
+        </w:rPr>
+        <w:t xml:space="preserve"> </w:t>
+      </w:r>
+      <w:r>
+        <w:rPr>
+          <w:rFonts w:ascii="Calibri" w:eastAsia="Calibri" w:hAnsi="Calibri" w:cs="Calibri"/>
+          <w:sz w:val="28"/>
+          <w:lang w:eastAsia="es-ES"/>
+        </w:rPr>
+        <w:t xml:space="preserve">correspondiente y la envía, además de comprobar si se ha pulsado la tecla F7 e introducir el error si así ha sido. Después se queda esperando la trama de aceptación </w:t>
+      </w:r>
+      <w:r>
+        <w:rPr>
+          <w:rFonts w:ascii="Calibri" w:eastAsia="Calibri" w:hAnsi="Calibri" w:cs="Calibri"/>
+          <w:sz w:val="28"/>
+          <w:lang w:eastAsia="es-ES"/>
+        </w:rPr>
+        <w:tab/>
+        <w:t>correspondiente y, si recibe una NACK, llama al método que retransmite la útlima trama de datos y espera una nueva trama de aceptación. En esta fase se tiene en cuenta que el usuario pulse la tecla ESC, lo que provocaría que el método acabase antes de tiempo y no se enviase el fichero completo.</w:t>
+      </w:r>
+    </w:p>
+    <w:p>
+      <w:pPr>
+        <w:jc w:val="both"/>
+        <w:rPr>
+          <w:rFonts w:ascii="Calibri" w:eastAsia="Calibri" w:hAnsi="Calibri" w:cs="Calibri"/>
+          <w:sz w:val="28"/>
+          <w:lang w:eastAsia="es-ES"/>
+        </w:rPr>
+      </w:pPr>
+      <w:r>
+        <w:rPr>
+          <w:rFonts w:ascii="Calibri" w:eastAsia="Calibri" w:hAnsi="Calibri" w:cs="Calibri"/>
+          <w:sz w:val="28"/>
+          <w:lang w:eastAsia="es-ES"/>
+        </w:rPr>
+        <w:t xml:space="preserve">- </w:t>
+      </w:r>
+      <w:r>
+        <w:rPr>
+          <w:rFonts w:ascii="Calibri" w:eastAsia="Calibri" w:hAnsi="Calibri" w:cs="Calibri"/>
+          <w:b/>
+          <w:sz w:val="28"/>
+          <w:lang w:eastAsia="es-ES"/>
+        </w:rPr>
+        <w:t>faseCierre</w:t>
+      </w:r>
+      <w:r>
+        <w:rPr>
+          <w:rFonts w:ascii="Calibri" w:eastAsia="Calibri" w:hAnsi="Calibri" w:cs="Calibri"/>
+          <w:sz w:val="28"/>
+          <w:lang w:eastAsia="es-ES"/>
+        </w:rPr>
+        <w:t>: envía una trama EOT al esclavo, y se queda esperando una respuesta.</w:t>
+      </w:r>
+    </w:p>
+    <w:p>
+      <w:pPr>
+        <w:jc w:val="both"/>
+        <w:rPr>
+          <w:rFonts w:ascii="Calibri" w:eastAsia="Calibri" w:hAnsi="Calibri" w:cs="Calibri"/>
+          <w:sz w:val="28"/>
+          <w:lang w:eastAsia="es-ES"/>
+        </w:rPr>
+      </w:pPr>
+      <w:r>
+        <w:rPr>
+          <w:rFonts w:ascii="Calibri" w:eastAsia="Calibri" w:hAnsi="Calibri" w:cs="Calibri"/>
+          <w:sz w:val="28"/>
+          <w:lang w:eastAsia="es-ES"/>
+        </w:rPr>
+        <w:t>- Estación esclava: se llama a los métodos faseEstablecimiento y faseTransferenciaRecibo, y cuando estos métodos acaban, se queda esperando una trama EOT y envía la correspondiente aceptación.</w:t>
+      </w:r>
+    </w:p>
+    <w:p>
+      <w:pPr>
+        <w:jc w:val="both"/>
+        <w:rPr>
+          <w:rFonts w:ascii="Calibri" w:eastAsia="Calibri" w:hAnsi="Calibri" w:cs="Calibri"/>
+          <w:sz w:val="28"/>
+          <w:lang w:eastAsia="es-ES"/>
+        </w:rPr>
+      </w:pPr>
+      <w:r>
+        <w:rPr>
+          <w:rFonts w:ascii="Calibri" w:eastAsia="Calibri" w:hAnsi="Calibri" w:cs="Calibri"/>
+          <w:sz w:val="28"/>
+          <w:lang w:eastAsia="es-ES"/>
+        </w:rPr>
+        <w:t xml:space="preserve">- </w:t>
+      </w:r>
+      <w:r>
+        <w:rPr>
+          <w:rFonts w:ascii="Calibri" w:eastAsia="Calibri" w:hAnsi="Calibri" w:cs="Calibri"/>
+          <w:b/>
+          <w:sz w:val="28"/>
+          <w:lang w:eastAsia="es-ES"/>
+        </w:rPr>
+        <w:t>faseEstablecimiento</w:t>
+      </w:r>
+      <w:r>
+        <w:rPr>
+          <w:rFonts w:ascii="Calibri" w:eastAsia="Calibri" w:hAnsi="Calibri" w:cs="Calibri"/>
+          <w:sz w:val="28"/>
+          <w:lang w:eastAsia="es-ES"/>
+        </w:rPr>
+        <w:t xml:space="preserve">: se queda esperando la trama ENQ que tiene que mandarle el maestro para comenzar la comunicación y, </w:t>
+      </w:r>
+      <w:r>
+        <w:rPr>
+          <w:rFonts w:ascii="Calibri" w:eastAsia="Calibri" w:hAnsi="Calibri" w:cs="Calibri"/>
+          <w:sz w:val="28"/>
+          <w:lang w:eastAsia="es-ES"/>
+        </w:rPr>
+        <w:tab/>
+        <w:t>cuándo la recibe envía una trama de aceptación.</w:t>
+      </w:r>
+    </w:p>
+    <w:p>
+      <w:pPr>
+        <w:jc w:val="both"/>
+        <w:rPr>
+          <w:rFonts w:ascii="Calibri" w:eastAsia="Calibri" w:hAnsi="Calibri" w:cs="Calibri"/>
+          <w:sz w:val="28"/>
+          <w:lang w:eastAsia="es-ES"/>
+        </w:rPr>
+      </w:pPr>
+      <w:r>
+        <w:rPr>
+          <w:rFonts w:ascii="Calibri" w:eastAsia="Calibri" w:hAnsi="Calibri" w:cs="Calibri"/>
+          <w:sz w:val="28"/>
+          <w:lang w:eastAsia="es-ES"/>
+        </w:rPr>
+        <w:t xml:space="preserve">- </w:t>
+      </w:r>
+      <w:r>
+        <w:rPr>
+          <w:rFonts w:ascii="Calibri" w:eastAsia="Calibri" w:hAnsi="Calibri" w:cs="Calibri"/>
+          <w:b/>
+          <w:sz w:val="28"/>
+          <w:lang w:eastAsia="es-ES"/>
+        </w:rPr>
+        <w:t>faseTransferenciaRecibo</w:t>
+      </w:r>
+      <w:r>
+        <w:rPr>
+          <w:rFonts w:ascii="Calibri" w:eastAsia="Calibri" w:hAnsi="Calibri" w:cs="Calibri"/>
+          <w:sz w:val="28"/>
+          <w:lang w:eastAsia="es-ES"/>
+        </w:rPr>
+        <w:t>: mientras la variable booleana finTransferencia no esté a false, lo que indicaría que la fase de</w:t>
+      </w:r>
+      <w:r>
+        <w:rPr>
+          <w:rFonts w:ascii="Calibri" w:eastAsia="Calibri" w:hAnsi="Calibri" w:cs="Calibri"/>
+          <w:sz w:val="28"/>
+          <w:lang w:eastAsia="es-ES"/>
+        </w:rPr>
+        <w:t xml:space="preserve"> </w:t>
+      </w:r>
+      <w:r>
+        <w:rPr>
+          <w:rFonts w:ascii="Calibri" w:eastAsia="Calibri" w:hAnsi="Calibri" w:cs="Calibri"/>
+          <w:sz w:val="28"/>
+          <w:lang w:eastAsia="es-ES"/>
+        </w:rPr>
+        <w:t xml:space="preserve">transferencia ha acabado, se queda recibiendo tramas de datos. Una vez recibida la trama podría darse un problema, y es que el </w:t>
+      </w:r>
+      <w:r>
+        <w:rPr>
+          <w:rFonts w:ascii="Calibri" w:eastAsia="Calibri" w:hAnsi="Calibri" w:cs="Calibri"/>
+          <w:sz w:val="28"/>
+          <w:lang w:eastAsia="es-ES"/>
+        </w:rPr>
+        <w:lastRenderedPageBreak/>
+        <w:t>esclavo no haya podido abrir el fichero, por lo que habría enviado una trama EOT inesperada. Si este es el caso, el método finalizaría. Si no es el caso, envía una trama de aceptación: ACK si ha recibido la trama correctamente y NACK si no es correcta. En caso de no ser correcta se quedaría esperando otra trama de datos, y envía la correspondiente aceptación.</w:t>
+      </w:r>
+    </w:p>
+    <w:p>
+      <w:pPr>
         <w:rPr>
           <w:rFonts w:asciiTheme="majorHAnsi" w:eastAsiaTheme="majorEastAsia" w:hAnsiTheme="majorHAnsi" w:cstheme="majorBidi"/>
           <w:color w:val="2E74B5" w:themeColor="accent1" w:themeShade="BF"/>
@@ -3267,18 +4088,18 @@
       <w:pPr>
         <w:pStyle w:val="Ttulo2"/>
       </w:pPr>
-      <w:bookmarkStart w:id="5" w:name="_Toc40089437"/>
+      <w:bookmarkStart w:id="6" w:name="_Toc40089437"/>
       <w:r>
         <w:lastRenderedPageBreak/>
         <w:t>3.3 Batería de pruebas</w:t>
       </w:r>
-      <w:bookmarkEnd w:id="5"/>
+      <w:bookmarkEnd w:id="6"/>
     </w:p>
     <w:p>
       <w:pPr>
         <w:pStyle w:val="Ttulo3"/>
       </w:pPr>
-      <w:bookmarkStart w:id="6" w:name="_Toc40089438"/>
+      <w:bookmarkStart w:id="7" w:name="_Toc40089438"/>
       <w:r>
         <w:t>Prueba 1: e</w:t>
       </w:r>
@@ -3300,7 +4121,7 @@
       <w:r>
         <w:t xml:space="preserve"> y trama de control</w:t>
       </w:r>
-      <w:bookmarkEnd w:id="6"/>
+      <w:bookmarkEnd w:id="7"/>
     </w:p>
     <w:p>
       <w:pPr>
@@ -3414,6 +4235,9 @@
         <w:ind w:left="-567"/>
       </w:pPr>
       <w:r>
+        <w:rPr>
+          <w:noProof/>
+        </w:rPr>
         <w:drawing>
           <wp:inline distT="0" distB="0" distL="0" distR="0" wp14:anchorId="07D86F61" wp14:editId="533B1E09">
             <wp:extent cx="6781699" cy="2489226"/>
@@ -3476,12 +4300,12 @@
       <w:pPr>
         <w:pStyle w:val="Ttulo3"/>
       </w:pPr>
-      <w:bookmarkStart w:id="7" w:name="_Toc40089439"/>
+      <w:bookmarkStart w:id="8" w:name="_Toc40089439"/>
       <w:r>
         <w:lastRenderedPageBreak/>
         <w:t>Prueba 2: sondeo con fichero (10 tramas)</w:t>
       </w:r>
-      <w:bookmarkEnd w:id="7"/>
+      <w:bookmarkEnd w:id="8"/>
     </w:p>
     <w:p>
       <w:pPr>
@@ -3538,6 +4362,9 @@
         <w:ind w:left="-567"/>
       </w:pPr>
       <w:r>
+        <w:rPr>
+          <w:noProof/>
+        </w:rPr>
         <w:drawing>
           <wp:inline distT="0" distB="0" distL="0" distR="0" wp14:anchorId="66A6CEC9" wp14:editId="46B7CEF9">
             <wp:extent cx="6851737" cy="5233877"/>
@@ -3594,7 +4421,7 @@
       <w:pPr>
         <w:pStyle w:val="Ttulo3"/>
       </w:pPr>
-      <w:bookmarkStart w:id="8" w:name="_Toc40089440"/>
+      <w:bookmarkStart w:id="9" w:name="_Toc40089440"/>
       <w:r>
         <w:lastRenderedPageBreak/>
         <w:t>P</w:t>
@@ -3602,7 +4429,7 @@
       <w:r>
         <w:t>rueba 3: selección con fichero (10 tramas) con 3 errores consecutivos</w:t>
       </w:r>
-      <w:bookmarkEnd w:id="8"/>
+      <w:bookmarkEnd w:id="9"/>
     </w:p>
     <w:p>
       <w:pPr>
@@ -3614,14 +4441,15 @@
       <w:r>
         <w:t>los errores.</w:t>
       </w:r>
-      <w:bookmarkStart w:id="9" w:name="_GoBack"/>
-      <w:bookmarkEnd w:id="9"/>
     </w:p>
     <w:p>
       <w:pPr>
         <w:ind w:left="-567"/>
       </w:pPr>
       <w:r>
+        <w:rPr>
+          <w:noProof/>
+        </w:rPr>
         <w:drawing>
           <wp:inline distT="0" distB="0" distL="0" distR="0" wp14:anchorId="43D705FC" wp14:editId="301BB4DE">
             <wp:extent cx="6839211" cy="5318677"/>
@@ -5268,7 +6096,7 @@
 </file>
 
 <file path=customXml/itemProps2.xml><?xml version="1.0" encoding="utf-8"?>
-<ds:datastoreItem xmlns:ds="http://schemas.openxmlformats.org/officeDocument/2006/customXml" ds:itemID="{9C634AD5-025A-45CF-8501-03C93A9A2216}">
+<ds:datastoreItem xmlns:ds="http://schemas.openxmlformats.org/officeDocument/2006/customXml" ds:itemID="{0A1C8762-C5A4-4F95-8F3F-A3CE89638166}">
   <ds:schemaRefs>
     <ds:schemaRef ds:uri="http://schemas.openxmlformats.org/officeDocument/2006/bibliography"/>
   </ds:schemaRefs>

</xml_diff>